<commit_message>
Anpassen des Standardablaufs und erfassen der möglichen Handlungsoptionen
</commit_message>
<xml_diff>
--- a/01_Analyse/Analyse/Uebungsszenarios/Protokollablauf_&_Übungsszenarien_V1.0.docx
+++ b/01_Analyse/Analyse/Uebungsszenarios/Protokollablauf_&_Übungsszenarien_V1.0.docx
@@ -2040,10 +2040,19 @@
       </w:tr>
     </w:tbl>
     <w:p/>
-    <w:p/>
-    <w:p>
-      <w:r>
-        <w:t>Mögliche Handlungsmöglichkeiten:</w:t>
+    <w:p>
+      <w:pPr>
+        <w:rPr>
+          <w:b/>
+          <w:u w:val="single"/>
+        </w:rPr>
+      </w:pPr>
+      <w:r>
+        <w:rPr>
+          <w:b/>
+          <w:u w:val="single"/>
+        </w:rPr>
+        <w:t>Mögliche Handlungsmöglichkeiten</w:t>
       </w:r>
     </w:p>
     <w:p>
@@ -2387,1589 +2396,17 @@
       <w:pPr>
         <w:rPr>
           <w:b/>
-          <w:bCs/>
           <w:u w:val="single"/>
         </w:rPr>
       </w:pPr>
       <w:r>
         <w:rPr>
           <w:b/>
-          <w:bCs/>
           <w:u w:val="single"/>
         </w:rPr>
-        <w:lastRenderedPageBreak/>
-        <w:t>Ablauf des Protokolls</w:t>
-      </w:r>
-      <w:r>
-        <w:rPr>
-          <w:b/>
-          <w:bCs/>
-          <w:u w:val="single"/>
-        </w:rPr>
-        <w:t xml:space="preserve"> (</w:t>
-      </w:r>
-      <w:r>
-        <w:rPr>
-          <w:b/>
-          <w:bCs/>
-          <w:u w:val="single"/>
-        </w:rPr>
-        <w:t>Lausch Angriff</w:t>
-      </w:r>
-      <w:r>
-        <w:rPr>
-          <w:b/>
-          <w:bCs/>
-          <w:u w:val="single"/>
-        </w:rPr>
-        <w:t xml:space="preserve"> WORK IN PROGRESS</w:t>
-      </w:r>
-      <w:r>
-        <w:rPr>
-          <w:b/>
-          <w:bCs/>
-          <w:u w:val="single"/>
-        </w:rPr>
-        <w:t>)</w:t>
-      </w:r>
-    </w:p>
-    <w:tbl>
-      <w:tblPr>
-        <w:tblStyle w:val="Tabellenraster"/>
-        <w:tblW w:w="0" w:type="auto"/>
-        <w:tblLook w:val="04A0" w:firstRow="1" w:lastRow="0" w:firstColumn="1" w:lastColumn="0" w:noHBand="0" w:noVBand="1"/>
-      </w:tblPr>
-      <w:tblGrid>
-        <w:gridCol w:w="1790"/>
-        <w:gridCol w:w="2672"/>
-        <w:gridCol w:w="1928"/>
-        <w:gridCol w:w="2672"/>
-      </w:tblGrid>
-      <w:tr>
-        <w:tc>
-          <w:tcPr>
-            <w:tcW w:w="1790" w:type="dxa"/>
-          </w:tcPr>
-          <w:p>
-            <w:pPr>
-              <w:jc w:val="center"/>
-            </w:pPr>
-          </w:p>
-        </w:tc>
-        <w:tc>
-          <w:tcPr>
-            <w:tcW w:w="2672" w:type="dxa"/>
-          </w:tcPr>
-          <w:p>
-            <w:pPr>
-              <w:jc w:val="center"/>
-              <w:rPr>
-                <w:b/>
-                <w:bCs/>
-              </w:rPr>
-            </w:pPr>
-            <w:r>
-              <w:rPr>
-                <w:b/>
-                <w:bCs/>
-              </w:rPr>
-              <w:t>Alice</w:t>
-            </w:r>
-          </w:p>
-        </w:tc>
-        <w:tc>
-          <w:tcPr>
-            <w:tcW w:w="1928" w:type="dxa"/>
-          </w:tcPr>
-          <w:p>
-            <w:pPr>
-              <w:jc w:val="center"/>
-              <w:rPr>
-                <w:b/>
-                <w:bCs/>
-              </w:rPr>
-            </w:pPr>
-            <w:r>
-              <w:rPr>
-                <w:b/>
-                <w:bCs/>
-              </w:rPr>
-              <w:t>Eve</w:t>
-            </w:r>
-          </w:p>
-        </w:tc>
-        <w:tc>
-          <w:tcPr>
-            <w:tcW w:w="2672" w:type="dxa"/>
-          </w:tcPr>
-          <w:p>
-            <w:pPr>
-              <w:jc w:val="center"/>
-              <w:rPr>
-                <w:b/>
-                <w:bCs/>
-              </w:rPr>
-            </w:pPr>
-            <w:r>
-              <w:rPr>
-                <w:b/>
-                <w:bCs/>
-              </w:rPr>
-              <w:t>Bob</w:t>
-            </w:r>
-          </w:p>
-        </w:tc>
-      </w:tr>
-      <w:tr>
-        <w:tc>
-          <w:tcPr>
-            <w:tcW w:w="1790" w:type="dxa"/>
-            <w:vMerge w:val="restart"/>
-          </w:tcPr>
-          <w:p>
-            <w:pPr>
-              <w:jc w:val="center"/>
-              <w:rPr>
-                <w:i/>
-                <w:iCs/>
-              </w:rPr>
-            </w:pPr>
-            <w:r>
-              <w:rPr>
-                <w:i/>
-                <w:iCs/>
-              </w:rPr>
-              <w:t>Phase 0</w:t>
-            </w:r>
-          </w:p>
-        </w:tc>
-        <w:tc>
-          <w:tcPr>
-            <w:tcW w:w="2672" w:type="dxa"/>
-          </w:tcPr>
-          <w:p>
-            <w:pPr>
-              <w:jc w:val="center"/>
-              <w:rPr>
-                <w:i/>
-                <w:iCs/>
-              </w:rPr>
-            </w:pPr>
-          </w:p>
-          <w:p>
-            <w:pPr>
-              <w:jc w:val="center"/>
-              <w:rPr>
-                <w:i/>
-                <w:iCs/>
-              </w:rPr>
-            </w:pPr>
-            <w:r>
-              <w:rPr>
-                <w:i/>
-                <w:iCs/>
-              </w:rPr>
-              <w:t>Bestimmt Schlüssellänge</w:t>
-            </w:r>
-          </w:p>
-          <w:p>
-            <w:pPr>
-              <w:jc w:val="center"/>
-              <w:rPr>
-                <w:i/>
-                <w:iCs/>
-              </w:rPr>
-            </w:pPr>
-          </w:p>
-        </w:tc>
-        <w:tc>
-          <w:tcPr>
-            <w:tcW w:w="1928" w:type="dxa"/>
-          </w:tcPr>
-          <w:p>
-            <w:pPr>
-              <w:jc w:val="center"/>
-              <w:rPr>
-                <w:i/>
-                <w:iCs/>
-              </w:rPr>
-            </w:pPr>
-          </w:p>
-        </w:tc>
-        <w:tc>
-          <w:tcPr>
-            <w:tcW w:w="2672" w:type="dxa"/>
-          </w:tcPr>
-          <w:p>
-            <w:pPr>
-              <w:jc w:val="center"/>
-            </w:pPr>
-          </w:p>
-        </w:tc>
-      </w:tr>
-      <w:tr>
-        <w:tc>
-          <w:tcPr>
-            <w:tcW w:w="1790" w:type="dxa"/>
-            <w:vMerge/>
-          </w:tcPr>
-          <w:p>
-            <w:pPr>
-              <w:jc w:val="center"/>
-              <w:rPr>
-                <w:i/>
-                <w:iCs/>
-              </w:rPr>
-            </w:pPr>
-          </w:p>
-        </w:tc>
-        <w:tc>
-          <w:tcPr>
-            <w:tcW w:w="2672" w:type="dxa"/>
-          </w:tcPr>
-          <w:p>
-            <w:pPr>
-              <w:jc w:val="center"/>
-              <w:rPr>
-                <w:i/>
-                <w:iCs/>
-              </w:rPr>
-            </w:pPr>
-            <w:r>
-              <w:rPr>
-                <w:i/>
-                <w:iCs/>
-              </w:rPr>
-              <w:t>Sendet die Schlüssellänge an Bob</w:t>
-            </w:r>
-          </w:p>
-        </w:tc>
-        <w:tc>
-          <w:tcPr>
-            <w:tcW w:w="1928" w:type="dxa"/>
-          </w:tcPr>
-          <w:p>
-            <w:pPr>
-              <w:jc w:val="center"/>
-              <w:rPr>
-                <w:i/>
-                <w:iCs/>
-              </w:rPr>
-            </w:pPr>
-            <w:r>
-              <w:rPr>
-                <w:i/>
-                <w:iCs/>
-              </w:rPr>
-              <w:t>Hört Nachricht ab</w:t>
-            </w:r>
-          </w:p>
-        </w:tc>
-        <w:tc>
-          <w:tcPr>
-            <w:tcW w:w="2672" w:type="dxa"/>
-          </w:tcPr>
-          <w:p>
-            <w:pPr>
-              <w:jc w:val="center"/>
-            </w:pPr>
-          </w:p>
-        </w:tc>
-      </w:tr>
-      <w:tr>
-        <w:tc>
-          <w:tcPr>
-            <w:tcW w:w="1790" w:type="dxa"/>
-            <w:vMerge/>
-          </w:tcPr>
-          <w:p>
-            <w:pPr>
-              <w:jc w:val="center"/>
-              <w:rPr>
-                <w:i/>
-                <w:iCs/>
-              </w:rPr>
-            </w:pPr>
-          </w:p>
-        </w:tc>
-        <w:tc>
-          <w:tcPr>
-            <w:tcW w:w="2672" w:type="dxa"/>
-          </w:tcPr>
-          <w:p>
-            <w:pPr>
-              <w:jc w:val="center"/>
-              <w:rPr>
-                <w:i/>
-                <w:iCs/>
-              </w:rPr>
-            </w:pPr>
-          </w:p>
-          <w:p>
-            <w:pPr>
-              <w:jc w:val="center"/>
-              <w:rPr>
-                <w:i/>
-                <w:iCs/>
-              </w:rPr>
-            </w:pPr>
-          </w:p>
-        </w:tc>
-        <w:tc>
-          <w:tcPr>
-            <w:tcW w:w="1928" w:type="dxa"/>
-          </w:tcPr>
-          <w:p>
-            <w:pPr>
-              <w:rPr>
-                <w:i/>
-                <w:iCs/>
-              </w:rPr>
-            </w:pPr>
-          </w:p>
-          <w:p>
-            <w:pPr>
-              <w:jc w:val="center"/>
-              <w:rPr>
-                <w:i/>
-                <w:iCs/>
-              </w:rPr>
-            </w:pPr>
-            <w:r>
-              <w:rPr>
-                <w:i/>
-                <w:iCs/>
-              </w:rPr>
-              <w:sym w:font="Wingdings" w:char="F0E0"/>
-            </w:r>
-          </w:p>
-          <w:p>
-            <w:pPr>
-              <w:jc w:val="center"/>
-              <w:rPr>
-                <w:i/>
-                <w:iCs/>
-              </w:rPr>
-            </w:pPr>
-            <w:r>
-              <w:rPr>
-                <w:i/>
-                <w:iCs/>
-              </w:rPr>
-              <w:sym w:font="Wingdings" w:char="F0DF"/>
-            </w:r>
-          </w:p>
-        </w:tc>
-        <w:tc>
-          <w:tcPr>
-            <w:tcW w:w="2672" w:type="dxa"/>
-          </w:tcPr>
-          <w:p>
-            <w:pPr>
-              <w:jc w:val="center"/>
-            </w:pPr>
-          </w:p>
-          <w:p>
-            <w:pPr>
-              <w:jc w:val="center"/>
-              <w:rPr>
-                <w:i/>
-                <w:iCs/>
-              </w:rPr>
-            </w:pPr>
-            <w:r>
-              <w:rPr>
-                <w:i/>
-                <w:iCs/>
-              </w:rPr>
-              <w:t>Bestätigt die Schlüssellänge</w:t>
-            </w:r>
-          </w:p>
-        </w:tc>
-      </w:tr>
-      <w:tr>
-        <w:tc>
-          <w:tcPr>
-            <w:tcW w:w="1790" w:type="dxa"/>
-            <w:vMerge w:val="restart"/>
-          </w:tcPr>
-          <w:p>
-            <w:pPr>
-              <w:jc w:val="center"/>
-            </w:pPr>
-            <w:r>
-              <w:t>Phase 1</w:t>
-            </w:r>
-          </w:p>
-          <w:p>
-            <w:pPr>
-              <w:jc w:val="center"/>
-            </w:pPr>
-          </w:p>
-          <w:p>
-            <w:pPr>
-              <w:jc w:val="center"/>
-            </w:pPr>
-            <w:r>
-              <w:rPr>
-                <w:sz w:val="16"/>
-                <w:szCs w:val="16"/>
-              </w:rPr>
-              <w:t>(</w:t>
-            </w:r>
-            <w:r>
-              <w:rPr>
-                <w:sz w:val="16"/>
-                <w:szCs w:val="16"/>
-              </w:rPr>
-              <w:t>initiale Kodierung</w:t>
-            </w:r>
-            <w:r>
-              <w:rPr>
-                <w:sz w:val="16"/>
-                <w:szCs w:val="16"/>
-              </w:rPr>
-              <w:t>)</w:t>
-            </w:r>
-          </w:p>
-        </w:tc>
-        <w:tc>
-          <w:tcPr>
-            <w:tcW w:w="2672" w:type="dxa"/>
-          </w:tcPr>
-          <w:p>
-            <w:pPr>
-              <w:jc w:val="center"/>
-            </w:pPr>
-          </w:p>
-          <w:p>
-            <w:pPr>
-              <w:jc w:val="center"/>
-            </w:pPr>
-            <w:r>
-              <w:t>Erzeugt Folge aus „0“ und „1“</w:t>
-            </w:r>
-          </w:p>
-          <w:p>
-            <w:pPr>
-              <w:jc w:val="center"/>
-            </w:pPr>
-          </w:p>
-          <w:p>
-            <w:pPr>
-              <w:jc w:val="center"/>
-            </w:pPr>
-            <w:r>
-              <w:t>Bsp.: 0101 1011</w:t>
-            </w:r>
-          </w:p>
-          <w:p/>
-        </w:tc>
-        <w:tc>
-          <w:tcPr>
-            <w:tcW w:w="1928" w:type="dxa"/>
-          </w:tcPr>
-          <w:p/>
-        </w:tc>
-        <w:tc>
-          <w:tcPr>
-            <w:tcW w:w="2672" w:type="dxa"/>
-          </w:tcPr>
-          <w:p>
-            <w:pPr>
-              <w:jc w:val="center"/>
-            </w:pPr>
-          </w:p>
-        </w:tc>
-      </w:tr>
-      <w:tr>
-        <w:tc>
-          <w:tcPr>
-            <w:tcW w:w="1790" w:type="dxa"/>
-            <w:vMerge/>
-          </w:tcPr>
-          <w:p>
-            <w:pPr>
-              <w:jc w:val="center"/>
-            </w:pPr>
-          </w:p>
-        </w:tc>
-        <w:tc>
-          <w:tcPr>
-            <w:tcW w:w="2672" w:type="dxa"/>
-          </w:tcPr>
-          <w:p>
-            <w:pPr>
-              <w:jc w:val="center"/>
-            </w:pPr>
-          </w:p>
-          <w:p>
-            <w:pPr>
-              <w:jc w:val="center"/>
-            </w:pPr>
-            <w:r>
-              <w:t>Erzeugt die gleiche Anzahl an Polarisationsschemata</w:t>
-            </w:r>
-          </w:p>
-          <w:p>
-            <w:pPr>
-              <w:jc w:val="center"/>
-            </w:pPr>
-            <w:r>
-              <w:t xml:space="preserve"> </w:t>
-            </w:r>
-          </w:p>
-          <w:p>
-            <w:pPr>
-              <w:jc w:val="center"/>
-            </w:pPr>
-            <w:r>
-              <w:t>Bsp.: x++x +</w:t>
-            </w:r>
-            <w:proofErr w:type="spellStart"/>
-            <w:r>
-              <w:t>x+x</w:t>
-            </w:r>
-            <w:proofErr w:type="spellEnd"/>
-          </w:p>
-          <w:p>
-            <w:pPr>
-              <w:jc w:val="center"/>
-            </w:pPr>
-          </w:p>
-        </w:tc>
-        <w:tc>
-          <w:tcPr>
-            <w:tcW w:w="1928" w:type="dxa"/>
-          </w:tcPr>
-          <w:p>
-            <w:pPr>
-              <w:jc w:val="center"/>
-            </w:pPr>
-          </w:p>
-        </w:tc>
-        <w:tc>
-          <w:tcPr>
-            <w:tcW w:w="2672" w:type="dxa"/>
-          </w:tcPr>
-          <w:p>
-            <w:pPr>
-              <w:jc w:val="center"/>
-            </w:pPr>
-          </w:p>
-        </w:tc>
-      </w:tr>
-      <w:tr>
-        <w:tc>
-          <w:tcPr>
-            <w:tcW w:w="1790" w:type="dxa"/>
-            <w:vMerge/>
-          </w:tcPr>
-          <w:p>
-            <w:pPr>
-              <w:jc w:val="center"/>
-            </w:pPr>
-          </w:p>
-        </w:tc>
-        <w:tc>
-          <w:tcPr>
-            <w:tcW w:w="2672" w:type="dxa"/>
-          </w:tcPr>
-          <w:p>
-            <w:pPr>
-              <w:jc w:val="center"/>
-            </w:pPr>
-          </w:p>
-          <w:p>
-            <w:pPr>
-              <w:jc w:val="center"/>
-            </w:pPr>
-            <w:r>
-              <w:t>Bitfolge wird anhand von Polarisationsschemata in Photonen kodiert und gesendet</w:t>
-            </w:r>
-          </w:p>
-          <w:p>
-            <w:pPr>
-              <w:jc w:val="center"/>
-            </w:pPr>
-          </w:p>
-          <w:p>
-            <w:pPr>
-              <w:jc w:val="center"/>
-            </w:pPr>
-            <w:r>
-              <w:t>Bsp.: \ | -- / | \ | /</w:t>
-            </w:r>
-          </w:p>
-          <w:p>
-            <w:pPr>
-              <w:jc w:val="center"/>
-            </w:pPr>
-          </w:p>
-        </w:tc>
-        <w:tc>
-          <w:tcPr>
-            <w:tcW w:w="1928" w:type="dxa"/>
-          </w:tcPr>
-          <w:p>
-            <w:pPr>
-              <w:jc w:val="center"/>
-            </w:pPr>
-          </w:p>
-          <w:p>
-            <w:pPr>
-              <w:jc w:val="center"/>
-            </w:pPr>
-          </w:p>
-          <w:p>
-            <w:pPr>
-              <w:jc w:val="center"/>
-            </w:pPr>
-            <w:r>
-              <w:sym w:font="Wingdings" w:char="F0E0"/>
-            </w:r>
-          </w:p>
-        </w:tc>
-        <w:tc>
-          <w:tcPr>
-            <w:tcW w:w="2672" w:type="dxa"/>
-          </w:tcPr>
-          <w:p>
-            <w:pPr>
-              <w:jc w:val="center"/>
-            </w:pPr>
-          </w:p>
-        </w:tc>
-      </w:tr>
-      <w:tr>
-        <w:tc>
-          <w:tcPr>
-            <w:tcW w:w="1790" w:type="dxa"/>
-            <w:vMerge w:val="restart"/>
-          </w:tcPr>
-          <w:p>
-            <w:pPr>
-              <w:jc w:val="center"/>
-            </w:pPr>
-            <w:r>
-              <w:t>Phase 2</w:t>
-            </w:r>
-          </w:p>
-          <w:p>
-            <w:pPr>
-              <w:jc w:val="center"/>
-            </w:pPr>
-          </w:p>
-          <w:p>
-            <w:pPr>
-              <w:jc w:val="center"/>
-            </w:pPr>
-            <w:r>
-              <w:rPr>
-                <w:sz w:val="16"/>
-                <w:szCs w:val="16"/>
-              </w:rPr>
-              <w:t>(</w:t>
-            </w:r>
-            <w:r>
-              <w:rPr>
-                <w:sz w:val="16"/>
-                <w:szCs w:val="16"/>
-              </w:rPr>
-              <w:t>Bob wählt sein Polarisationsschemata</w:t>
-            </w:r>
-            <w:r>
-              <w:rPr>
-                <w:sz w:val="16"/>
-                <w:szCs w:val="16"/>
-              </w:rPr>
-              <w:t>)</w:t>
-            </w:r>
-          </w:p>
-        </w:tc>
-        <w:tc>
-          <w:tcPr>
-            <w:tcW w:w="2672" w:type="dxa"/>
-          </w:tcPr>
-          <w:p>
-            <w:pPr>
-              <w:jc w:val="center"/>
-            </w:pPr>
-          </w:p>
-          <w:p>
-            <w:pPr>
-              <w:jc w:val="center"/>
-            </w:pPr>
-          </w:p>
-        </w:tc>
-        <w:tc>
-          <w:tcPr>
-            <w:tcW w:w="1928" w:type="dxa"/>
-          </w:tcPr>
-          <w:p>
-            <w:pPr>
-              <w:jc w:val="center"/>
-            </w:pPr>
-          </w:p>
-        </w:tc>
-        <w:tc>
-          <w:tcPr>
-            <w:tcW w:w="2672" w:type="dxa"/>
-          </w:tcPr>
-          <w:p>
-            <w:pPr>
-              <w:jc w:val="center"/>
-            </w:pPr>
-          </w:p>
-          <w:p>
-            <w:pPr>
-              <w:jc w:val="center"/>
-            </w:pPr>
-            <w:r>
-              <w:t>Wählt seine eigenen Polarisationsschemata aus</w:t>
-            </w:r>
-          </w:p>
-          <w:p>
-            <w:pPr>
-              <w:jc w:val="center"/>
-            </w:pPr>
-          </w:p>
-          <w:p>
-            <w:pPr>
-              <w:jc w:val="center"/>
-            </w:pPr>
-            <w:r>
-              <w:t xml:space="preserve">Bsp.: ++xx </w:t>
-            </w:r>
-            <w:proofErr w:type="spellStart"/>
-            <w:r>
-              <w:t>xx</w:t>
-            </w:r>
-            <w:proofErr w:type="spellEnd"/>
-            <w:r>
-              <w:t>++</w:t>
-            </w:r>
-          </w:p>
-          <w:p>
-            <w:pPr>
-              <w:jc w:val="center"/>
-            </w:pPr>
-          </w:p>
-        </w:tc>
-      </w:tr>
-      <w:tr>
-        <w:tc>
-          <w:tcPr>
-            <w:tcW w:w="1790" w:type="dxa"/>
-            <w:vMerge/>
-          </w:tcPr>
-          <w:p>
-            <w:pPr>
-              <w:jc w:val="center"/>
-            </w:pPr>
-          </w:p>
-        </w:tc>
-        <w:tc>
-          <w:tcPr>
-            <w:tcW w:w="2672" w:type="dxa"/>
-          </w:tcPr>
-          <w:p>
-            <w:pPr>
-              <w:jc w:val="center"/>
-            </w:pPr>
-          </w:p>
-          <w:p>
-            <w:pPr>
-              <w:jc w:val="center"/>
-            </w:pPr>
-          </w:p>
-        </w:tc>
-        <w:tc>
-          <w:tcPr>
-            <w:tcW w:w="1928" w:type="dxa"/>
-          </w:tcPr>
-          <w:p>
-            <w:pPr>
-              <w:jc w:val="center"/>
-            </w:pPr>
-          </w:p>
-        </w:tc>
-        <w:tc>
-          <w:tcPr>
-            <w:tcW w:w="2672" w:type="dxa"/>
-          </w:tcPr>
-          <w:p>
-            <w:pPr>
-              <w:jc w:val="center"/>
-            </w:pPr>
-          </w:p>
-          <w:p>
-            <w:pPr>
-              <w:jc w:val="center"/>
-            </w:pPr>
-            <w:r>
-              <w:t>Empfängt Photonen, die über den Übertragungskanal übertragen wurden</w:t>
-            </w:r>
-          </w:p>
-          <w:p>
-            <w:pPr>
-              <w:jc w:val="center"/>
-            </w:pPr>
-          </w:p>
-        </w:tc>
-      </w:tr>
-      <w:tr>
-        <w:tc>
-          <w:tcPr>
-            <w:tcW w:w="1790" w:type="dxa"/>
-            <w:vMerge w:val="restart"/>
-          </w:tcPr>
-          <w:p>
-            <w:pPr>
-              <w:jc w:val="center"/>
-            </w:pPr>
-            <w:r>
-              <w:t>Phase 3</w:t>
-            </w:r>
-          </w:p>
-        </w:tc>
-        <w:tc>
-          <w:tcPr>
-            <w:tcW w:w="2672" w:type="dxa"/>
-          </w:tcPr>
-          <w:p>
-            <w:pPr>
-              <w:jc w:val="center"/>
-            </w:pPr>
-          </w:p>
-          <w:p>
-            <w:pPr>
-              <w:jc w:val="center"/>
-            </w:pPr>
-            <w:r>
-              <w:t>Teilt unverschlüsselt Polarisationsschemata mit</w:t>
-            </w:r>
-          </w:p>
-          <w:p>
-            <w:pPr>
-              <w:jc w:val="center"/>
-            </w:pPr>
-          </w:p>
-          <w:p>
-            <w:pPr>
-              <w:jc w:val="center"/>
-            </w:pPr>
-            <w:r>
-              <w:t>Bsp.: x++x +</w:t>
-            </w:r>
-            <w:proofErr w:type="spellStart"/>
-            <w:r>
-              <w:t>x+x</w:t>
-            </w:r>
-            <w:proofErr w:type="spellEnd"/>
-          </w:p>
-          <w:p>
-            <w:pPr>
-              <w:jc w:val="center"/>
-            </w:pPr>
-          </w:p>
-        </w:tc>
-        <w:tc>
-          <w:tcPr>
-            <w:tcW w:w="1928" w:type="dxa"/>
-          </w:tcPr>
-          <w:p>
-            <w:pPr>
-              <w:jc w:val="center"/>
-            </w:pPr>
-          </w:p>
-          <w:p>
-            <w:pPr>
-              <w:jc w:val="center"/>
-            </w:pPr>
-          </w:p>
-          <w:p>
-            <w:pPr>
-              <w:jc w:val="center"/>
-            </w:pPr>
-          </w:p>
-          <w:p>
-            <w:pPr>
-              <w:jc w:val="center"/>
-            </w:pPr>
-            <w:r>
-              <w:sym w:font="Wingdings" w:char="F0E0"/>
-            </w:r>
-          </w:p>
-        </w:tc>
-        <w:tc>
-          <w:tcPr>
-            <w:tcW w:w="2672" w:type="dxa"/>
-          </w:tcPr>
-          <w:p>
-            <w:pPr>
-              <w:jc w:val="center"/>
-            </w:pPr>
-          </w:p>
-        </w:tc>
-      </w:tr>
-      <w:tr>
-        <w:tc>
-          <w:tcPr>
-            <w:tcW w:w="1790" w:type="dxa"/>
-            <w:vMerge/>
-          </w:tcPr>
-          <w:p>
-            <w:pPr>
-              <w:jc w:val="center"/>
-            </w:pPr>
-          </w:p>
-        </w:tc>
-        <w:tc>
-          <w:tcPr>
-            <w:tcW w:w="2672" w:type="dxa"/>
-          </w:tcPr>
-          <w:p>
-            <w:pPr>
-              <w:jc w:val="center"/>
-            </w:pPr>
-          </w:p>
-        </w:tc>
-        <w:tc>
-          <w:tcPr>
-            <w:tcW w:w="1928" w:type="dxa"/>
-          </w:tcPr>
-          <w:p>
-            <w:pPr>
-              <w:jc w:val="center"/>
-            </w:pPr>
-          </w:p>
-        </w:tc>
-        <w:tc>
-          <w:tcPr>
-            <w:tcW w:w="2672" w:type="dxa"/>
-          </w:tcPr>
-          <w:p>
-            <w:pPr>
-              <w:jc w:val="center"/>
-            </w:pPr>
-          </w:p>
-          <w:p>
-            <w:pPr>
-              <w:jc w:val="center"/>
-            </w:pPr>
-            <w:r>
-              <w:t xml:space="preserve">Vergleicht mit seinem gewählten Polarisationsschemata und </w:t>
-            </w:r>
-            <w:r>
-              <w:lastRenderedPageBreak/>
-              <w:t>streicht die Stellen, bei denen er ein falsches Polarisationsschema ausgewählt hat</w:t>
-            </w:r>
-          </w:p>
-          <w:p>
-            <w:pPr>
-              <w:jc w:val="center"/>
-            </w:pPr>
-            <w:r>
-              <w:t xml:space="preserve"> </w:t>
-            </w:r>
-          </w:p>
-        </w:tc>
-      </w:tr>
-      <w:tr>
-        <w:tc>
-          <w:tcPr>
-            <w:tcW w:w="1790" w:type="dxa"/>
-            <w:vMerge/>
-          </w:tcPr>
-          <w:p>
-            <w:pPr>
-              <w:jc w:val="center"/>
-            </w:pPr>
-          </w:p>
-        </w:tc>
-        <w:tc>
-          <w:tcPr>
-            <w:tcW w:w="2672" w:type="dxa"/>
-          </w:tcPr>
-          <w:p>
-            <w:pPr>
-              <w:jc w:val="center"/>
-            </w:pPr>
-          </w:p>
-          <w:p>
-            <w:pPr>
-              <w:jc w:val="center"/>
-            </w:pPr>
-          </w:p>
-        </w:tc>
-        <w:tc>
-          <w:tcPr>
-            <w:tcW w:w="1928" w:type="dxa"/>
-          </w:tcPr>
-          <w:p>
-            <w:pPr>
-              <w:jc w:val="center"/>
-            </w:pPr>
-          </w:p>
-          <w:p>
-            <w:pPr>
-              <w:jc w:val="center"/>
-            </w:pPr>
-          </w:p>
-          <w:p>
-            <w:pPr>
-              <w:jc w:val="center"/>
-            </w:pPr>
-          </w:p>
-          <w:p>
-            <w:pPr>
-              <w:jc w:val="center"/>
-            </w:pPr>
-            <w:r>
-              <w:sym w:font="Wingdings" w:char="F0DF"/>
-            </w:r>
-          </w:p>
-        </w:tc>
-        <w:tc>
-          <w:tcPr>
-            <w:tcW w:w="2672" w:type="dxa"/>
-          </w:tcPr>
-          <w:p>
-            <w:pPr>
-              <w:jc w:val="center"/>
-            </w:pPr>
-          </w:p>
-          <w:p>
-            <w:pPr>
-              <w:jc w:val="center"/>
-            </w:pPr>
-            <w:r>
-              <w:t>Teilt Alice mit, an welchen Stellen er falsche Polarisationsschemata verwendet hat</w:t>
-            </w:r>
-          </w:p>
-          <w:p>
-            <w:pPr>
-              <w:jc w:val="center"/>
-            </w:pPr>
-          </w:p>
-          <w:p>
-            <w:pPr>
-              <w:jc w:val="center"/>
-            </w:pPr>
-            <w:r>
-              <w:t>Bsp.</w:t>
-            </w:r>
-            <w:proofErr w:type="gramStart"/>
-            <w:r>
-              <w:t>: ?</w:t>
-            </w:r>
-            <w:proofErr w:type="gramEnd"/>
-            <w:r>
-              <w:t>+?x ?x+?</w:t>
-            </w:r>
-          </w:p>
-          <w:p>
-            <w:pPr>
-              <w:jc w:val="center"/>
-            </w:pPr>
-          </w:p>
-        </w:tc>
-      </w:tr>
-      <w:tr>
-        <w:tc>
-          <w:tcPr>
-            <w:tcW w:w="1790" w:type="dxa"/>
-            <w:vMerge/>
-          </w:tcPr>
-          <w:p>
-            <w:pPr>
-              <w:jc w:val="center"/>
-            </w:pPr>
-          </w:p>
-        </w:tc>
-        <w:tc>
-          <w:tcPr>
-            <w:tcW w:w="2672" w:type="dxa"/>
-          </w:tcPr>
-          <w:p>
-            <w:pPr>
-              <w:jc w:val="center"/>
-            </w:pPr>
-          </w:p>
-          <w:p>
-            <w:pPr>
-              <w:jc w:val="center"/>
-            </w:pPr>
-            <w:r>
-              <w:t>Streicht die Stellen, bei denen Bob das falsche Polarisationsschema benutzt hat</w:t>
-            </w:r>
-          </w:p>
-          <w:p>
-            <w:pPr>
-              <w:jc w:val="center"/>
-            </w:pPr>
-          </w:p>
-          <w:p>
-            <w:pPr>
-              <w:jc w:val="center"/>
-            </w:pPr>
-            <w:r>
-              <w:t>Bsp.: +xx+</w:t>
-            </w:r>
-          </w:p>
-          <w:p>
-            <w:pPr>
-              <w:jc w:val="center"/>
-            </w:pPr>
-          </w:p>
-        </w:tc>
-        <w:tc>
-          <w:tcPr>
-            <w:tcW w:w="1928" w:type="dxa"/>
-          </w:tcPr>
-          <w:p>
-            <w:pPr>
-              <w:jc w:val="center"/>
-            </w:pPr>
-          </w:p>
-          <w:p>
-            <w:pPr>
-              <w:jc w:val="center"/>
-            </w:pPr>
-          </w:p>
-          <w:p>
-            <w:pPr>
-              <w:jc w:val="center"/>
-            </w:pPr>
-          </w:p>
-          <w:p>
-            <w:pPr>
-              <w:jc w:val="center"/>
-            </w:pPr>
-            <w:r>
-              <w:sym w:font="Wingdings" w:char="F0DF"/>
-            </w:r>
-          </w:p>
-          <w:p>
-            <w:pPr>
-              <w:jc w:val="center"/>
-            </w:pPr>
-            <w:r>
-              <w:sym w:font="Wingdings" w:char="F0E0"/>
-            </w:r>
-          </w:p>
-        </w:tc>
-        <w:tc>
-          <w:tcPr>
-            <w:tcW w:w="2672" w:type="dxa"/>
-          </w:tcPr>
-          <w:p>
-            <w:pPr>
-              <w:jc w:val="center"/>
-            </w:pPr>
-          </w:p>
-          <w:p>
-            <w:pPr>
-              <w:jc w:val="center"/>
-              <w:rPr>
-                <w:i/>
-                <w:iCs/>
-              </w:rPr>
-            </w:pPr>
-            <w:r>
-              <w:rPr>
-                <w:i/>
-                <w:iCs/>
-              </w:rPr>
-              <w:t>Streicht die Stellen, bei denen er d</w:t>
-            </w:r>
-            <w:r>
-              <w:rPr>
-                <w:i/>
-                <w:iCs/>
-              </w:rPr>
-              <w:t>as</w:t>
-            </w:r>
-            <w:r>
-              <w:rPr>
-                <w:i/>
-                <w:iCs/>
-              </w:rPr>
-              <w:t xml:space="preserve"> falsche Polarisationsschema benutzt hat</w:t>
-            </w:r>
-          </w:p>
-          <w:p>
-            <w:pPr>
-              <w:jc w:val="center"/>
-              <w:rPr>
-                <w:i/>
-                <w:iCs/>
-              </w:rPr>
-            </w:pPr>
-          </w:p>
-          <w:p>
-            <w:pPr>
-              <w:jc w:val="center"/>
-            </w:pPr>
-            <w:r>
-              <w:rPr>
-                <w:i/>
-                <w:iCs/>
-              </w:rPr>
-              <w:t>Bsp.: +xx+</w:t>
-            </w:r>
-          </w:p>
-        </w:tc>
-      </w:tr>
-      <w:tr>
-        <w:tc>
-          <w:tcPr>
-            <w:tcW w:w="1790" w:type="dxa"/>
-            <w:vMerge w:val="restart"/>
-          </w:tcPr>
-          <w:p>
-            <w:pPr>
-              <w:jc w:val="center"/>
-            </w:pPr>
-            <w:r>
-              <w:t>Phase 4</w:t>
-            </w:r>
-          </w:p>
-          <w:p>
-            <w:pPr>
-              <w:jc w:val="center"/>
-            </w:pPr>
-          </w:p>
-          <w:p>
-            <w:pPr>
-              <w:jc w:val="center"/>
-              <w:rPr>
-                <w:sz w:val="16"/>
-                <w:szCs w:val="16"/>
-              </w:rPr>
-            </w:pPr>
-            <w:r>
-              <w:rPr>
-                <w:sz w:val="16"/>
-                <w:szCs w:val="16"/>
-              </w:rPr>
-              <w:t>(Wurde-</w:t>
-            </w:r>
-            <w:proofErr w:type="gramStart"/>
-            <w:r>
-              <w:rPr>
-                <w:sz w:val="16"/>
-                <w:szCs w:val="16"/>
-              </w:rPr>
-              <w:t>abgehört</w:t>
-            </w:r>
-            <w:r>
-              <w:rPr>
-                <w:sz w:val="16"/>
-                <w:szCs w:val="16"/>
-              </w:rPr>
-              <w:t>?</w:t>
-            </w:r>
-            <w:r>
-              <w:rPr>
-                <w:sz w:val="16"/>
-                <w:szCs w:val="16"/>
-              </w:rPr>
-              <w:t>-</w:t>
-            </w:r>
-            <w:proofErr w:type="gramEnd"/>
-            <w:r>
-              <w:rPr>
-                <w:sz w:val="16"/>
-                <w:szCs w:val="16"/>
-              </w:rPr>
-              <w:t>Phase)</w:t>
-            </w:r>
-          </w:p>
-        </w:tc>
-        <w:tc>
-          <w:tcPr>
-            <w:tcW w:w="2672" w:type="dxa"/>
-          </w:tcPr>
-          <w:p>
-            <w:pPr>
-              <w:jc w:val="center"/>
-            </w:pPr>
-          </w:p>
-          <w:p>
-            <w:pPr>
-              <w:jc w:val="center"/>
-            </w:pPr>
-            <w:r>
-              <w:t>Frägt nach bestimmten Bits („0“ oder „1“ und Position)</w:t>
-            </w:r>
-          </w:p>
-          <w:p>
-            <w:pPr>
-              <w:jc w:val="center"/>
-            </w:pPr>
-          </w:p>
-        </w:tc>
-        <w:tc>
-          <w:tcPr>
-            <w:tcW w:w="1928" w:type="dxa"/>
-          </w:tcPr>
-          <w:p>
-            <w:pPr>
-              <w:jc w:val="center"/>
-            </w:pPr>
-          </w:p>
-        </w:tc>
-        <w:tc>
-          <w:tcPr>
-            <w:tcW w:w="2672" w:type="dxa"/>
-          </w:tcPr>
-          <w:p>
-            <w:pPr>
-              <w:jc w:val="center"/>
-            </w:pPr>
-          </w:p>
-        </w:tc>
-      </w:tr>
-      <w:tr>
-        <w:tc>
-          <w:tcPr>
-            <w:tcW w:w="1790" w:type="dxa"/>
-            <w:vMerge/>
-          </w:tcPr>
-          <w:p>
-            <w:pPr>
-              <w:jc w:val="center"/>
-            </w:pPr>
-          </w:p>
-        </w:tc>
-        <w:tc>
-          <w:tcPr>
-            <w:tcW w:w="2672" w:type="dxa"/>
-          </w:tcPr>
-          <w:p>
-            <w:pPr>
-              <w:jc w:val="center"/>
-            </w:pPr>
-          </w:p>
-        </w:tc>
-        <w:tc>
-          <w:tcPr>
-            <w:tcW w:w="1928" w:type="dxa"/>
-          </w:tcPr>
-          <w:p>
-            <w:pPr>
-              <w:jc w:val="center"/>
-            </w:pPr>
-          </w:p>
-          <w:p/>
-          <w:p>
-            <w:pPr>
-              <w:jc w:val="center"/>
-            </w:pPr>
-            <w:r>
-              <w:sym w:font="Wingdings" w:char="F0DF"/>
-            </w:r>
-          </w:p>
-        </w:tc>
-        <w:tc>
-          <w:tcPr>
-            <w:tcW w:w="2672" w:type="dxa"/>
-          </w:tcPr>
-          <w:p>
-            <w:pPr>
-              <w:jc w:val="center"/>
-            </w:pPr>
-          </w:p>
-          <w:p>
-            <w:pPr>
-              <w:jc w:val="center"/>
-            </w:pPr>
-            <w:r>
-              <w:t>Bob sendet die angeforderten Bits</w:t>
-            </w:r>
-          </w:p>
-          <w:p>
-            <w:pPr>
-              <w:jc w:val="center"/>
-            </w:pPr>
-          </w:p>
-        </w:tc>
-      </w:tr>
-      <w:tr>
-        <w:trPr>
-          <w:trHeight w:val="70"/>
-        </w:trPr>
-        <w:tc>
-          <w:tcPr>
-            <w:tcW w:w="1790" w:type="dxa"/>
-            <w:vMerge/>
-          </w:tcPr>
-          <w:p>
-            <w:pPr>
-              <w:jc w:val="center"/>
-            </w:pPr>
-          </w:p>
-        </w:tc>
-        <w:tc>
-          <w:tcPr>
-            <w:tcW w:w="2672" w:type="dxa"/>
-          </w:tcPr>
-          <w:p>
-            <w:pPr>
-              <w:jc w:val="center"/>
-            </w:pPr>
-          </w:p>
-          <w:p>
-            <w:pPr>
-              <w:jc w:val="center"/>
-            </w:pPr>
-            <w:r>
-              <w:t>Wenn alle Bits mit ihren übereinstimmen, wurde die Übertragung nicht abgehört</w:t>
-            </w:r>
-          </w:p>
-          <w:p>
-            <w:pPr>
-              <w:jc w:val="center"/>
-            </w:pPr>
-          </w:p>
-        </w:tc>
-        <w:tc>
-          <w:tcPr>
-            <w:tcW w:w="1928" w:type="dxa"/>
-          </w:tcPr>
-          <w:p>
-            <w:pPr>
-              <w:jc w:val="center"/>
-            </w:pPr>
-          </w:p>
-        </w:tc>
-        <w:tc>
-          <w:tcPr>
-            <w:tcW w:w="2672" w:type="dxa"/>
-          </w:tcPr>
-          <w:p>
-            <w:pPr>
-              <w:jc w:val="center"/>
-            </w:pPr>
-          </w:p>
-        </w:tc>
-      </w:tr>
-      <w:tr>
-        <w:trPr>
-          <w:trHeight w:val="70"/>
-        </w:trPr>
-        <w:tc>
-          <w:tcPr>
-            <w:tcW w:w="1790" w:type="dxa"/>
-          </w:tcPr>
-          <w:p>
-            <w:pPr>
-              <w:jc w:val="center"/>
-            </w:pPr>
-            <w:r>
-              <w:t xml:space="preserve"> Phase 5</w:t>
-            </w:r>
-          </w:p>
-        </w:tc>
-        <w:tc>
-          <w:tcPr>
-            <w:tcW w:w="2672" w:type="dxa"/>
-          </w:tcPr>
-          <w:p>
-            <w:pPr>
-              <w:jc w:val="center"/>
-            </w:pPr>
-          </w:p>
-          <w:p>
-            <w:pPr>
-              <w:jc w:val="center"/>
-            </w:pPr>
-            <w:r>
-              <w:t xml:space="preserve">Das ausgehandelte </w:t>
-            </w:r>
-            <w:proofErr w:type="spellStart"/>
-            <w:r>
-              <w:t>One</w:t>
-            </w:r>
-            <w:proofErr w:type="spellEnd"/>
-            <w:r>
-              <w:t>-Time-Pad kann verwendet werden, um Nachrichten zu verschlüsseln</w:t>
-            </w:r>
-          </w:p>
-          <w:p>
-            <w:pPr>
-              <w:jc w:val="center"/>
-            </w:pPr>
-          </w:p>
-        </w:tc>
-        <w:tc>
-          <w:tcPr>
-            <w:tcW w:w="1928" w:type="dxa"/>
-          </w:tcPr>
-          <w:p>
-            <w:pPr>
-              <w:jc w:val="center"/>
-            </w:pPr>
-          </w:p>
-          <w:p>
-            <w:pPr>
-              <w:jc w:val="center"/>
-            </w:pPr>
-          </w:p>
-          <w:p>
-            <w:pPr>
-              <w:jc w:val="center"/>
-            </w:pPr>
-            <w:r>
-              <w:sym w:font="Wingdings" w:char="F0E0"/>
-            </w:r>
-          </w:p>
-          <w:p>
-            <w:pPr>
-              <w:jc w:val="center"/>
-            </w:pPr>
-            <w:r>
-              <w:sym w:font="Wingdings" w:char="F0DF"/>
-            </w:r>
-          </w:p>
-        </w:tc>
-        <w:tc>
-          <w:tcPr>
-            <w:tcW w:w="2672" w:type="dxa"/>
-          </w:tcPr>
-          <w:p>
-            <w:pPr>
-              <w:jc w:val="center"/>
-            </w:pPr>
-          </w:p>
-          <w:p>
-            <w:pPr>
-              <w:jc w:val="center"/>
-            </w:pPr>
-            <w:r>
-              <w:t xml:space="preserve">Das ausgehandelte </w:t>
-            </w:r>
-            <w:proofErr w:type="spellStart"/>
-            <w:r>
-              <w:t>One</w:t>
-            </w:r>
-            <w:proofErr w:type="spellEnd"/>
-            <w:r>
-              <w:t>-Time-Pad kann verwendet werden, um Nachrichten zu verschlüsseln</w:t>
-            </w:r>
-          </w:p>
-          <w:p>
-            <w:pPr>
-              <w:jc w:val="center"/>
-            </w:pPr>
-          </w:p>
-        </w:tc>
-      </w:tr>
-    </w:tbl>
-    <w:p/>
-    <w:p/>
+        <w:t>Protokoll Zusatzinformation</w:t>
+      </w:r>
+    </w:p>
     <w:p>
       <w:pPr>
         <w:pStyle w:val="Listenabsatz"/>
@@ -3979,6 +2416,7 @@
         </w:numPr>
       </w:pPr>
       <w:r>
+        <w:lastRenderedPageBreak/>
         <w:t>Wahrscheinlichkeit, dass Bob die Bits richtig interpretiert: 75 %</w:t>
       </w:r>
     </w:p>
@@ -4067,42 +2505,6 @@
           <w:u w:val="single"/>
         </w:rPr>
       </w:pPr>
-    </w:p>
-    <w:p>
-      <w:pPr>
-        <w:rPr>
-          <w:b/>
-          <w:bCs/>
-          <w:u w:val="single"/>
-        </w:rPr>
-      </w:pPr>
-    </w:p>
-    <w:p>
-      <w:pPr>
-        <w:rPr>
-          <w:b/>
-          <w:bCs/>
-          <w:u w:val="single"/>
-        </w:rPr>
-      </w:pPr>
-    </w:p>
-    <w:p>
-      <w:pPr>
-        <w:rPr>
-          <w:b/>
-          <w:bCs/>
-          <w:u w:val="single"/>
-        </w:rPr>
-      </w:pPr>
-    </w:p>
-    <w:p>
-      <w:pPr>
-        <w:rPr>
-          <w:b/>
-          <w:bCs/>
-          <w:u w:val="single"/>
-        </w:rPr>
-      </w:pPr>
       <w:r>
         <w:rPr>
           <w:b/>
@@ -4255,7 +2657,6 @@
         <w:t>Bitstrom</w:t>
       </w:r>
     </w:p>
-    <w:p/>
     <w:p>
       <w:pPr>
         <w:jc w:val="both"/>

</xml_diff>